<commit_message>
Allocating this file to the types of programming languages that are used in Hyperledger Fabric only
</commit_message>
<xml_diff>
--- a/Hyperledger Fabric/Hyperledger languages & Choosing Java/HyperLedger Fabric languages & Choosing Java.docx
+++ b/Hyperledger Fabric/Hyperledger languages & Choosing Java/HyperLedger Fabric languages & Choosing Java.docx
@@ -786,7 +786,7 @@
           <w:sz w:val="56"/>
           <w:szCs w:val="56"/>
         </w:rPr>
-        <w:t>Programming Languages</w:t>
+        <w:t>Programming Languages Used in Hyperledger Fabric</w:t>
       </w:r>
       <w:r>
         <w:rPr>
@@ -796,129 +796,8 @@
           <w:sz w:val="56"/>
           <w:szCs w:val="56"/>
         </w:rPr>
-        <w:t xml:space="preserve"> Used in Hyperledger Fabric</w:t>
-      </w:r>
-    </w:p>
-    <w:p>
-      <w:pPr>
-        <w:pStyle w:val="Signature"/>
-        <w:ind w:left="0"/>
-        <w:jc w:val="center"/>
-        <w:rPr>
-          <w:i/>
-          <w:iCs/>
-          <w:color w:val="000000" w:themeColor="text1"/>
-          <w:sz w:val="56"/>
-          <w:szCs w:val="56"/>
-        </w:rPr>
-      </w:pPr>
-      <w:r>
-        <w:rPr>
-          <w:i/>
-          <w:iCs/>
-          <w:color w:val="000000" w:themeColor="text1"/>
-          <w:sz w:val="56"/>
-          <w:szCs w:val="56"/>
-        </w:rPr>
-        <w:t>&amp;</w:t>
-      </w:r>
-    </w:p>
-    <w:p>
-      <w:pPr>
-        <w:pStyle w:val="Signature"/>
-        <w:ind w:left="0"/>
-        <w:jc w:val="center"/>
-        <w:rPr>
-          <w:i/>
-          <w:iCs/>
-          <w:color w:val="000000" w:themeColor="text1"/>
-          <w:sz w:val="56"/>
-          <w:szCs w:val="56"/>
-        </w:rPr>
-      </w:pPr>
-      <w:r>
-        <w:rPr>
-          <w:i/>
-          <w:iCs/>
-          <w:color w:val="000000" w:themeColor="text1"/>
-          <w:sz w:val="56"/>
-          <w:szCs w:val="56"/>
-        </w:rPr>
-        <w:t xml:space="preserve">Choosing Java for </w:t>
-      </w:r>
-      <w:r>
-        <w:rPr>
-          <w:i/>
-          <w:iCs/>
-          <w:color w:val="000000" w:themeColor="text1"/>
-          <w:sz w:val="56"/>
-          <w:szCs w:val="56"/>
-        </w:rPr>
-        <w:t>D</w:t>
-      </w:r>
-      <w:r>
-        <w:rPr>
-          <w:i/>
-          <w:iCs/>
-          <w:color w:val="000000" w:themeColor="text1"/>
-          <w:sz w:val="56"/>
-          <w:szCs w:val="56"/>
-        </w:rPr>
-        <w:t xml:space="preserve">eveloping </w:t>
-      </w:r>
-      <w:r>
-        <w:rPr>
-          <w:i/>
-          <w:iCs/>
-          <w:color w:val="000000" w:themeColor="text1"/>
-          <w:sz w:val="56"/>
-          <w:szCs w:val="56"/>
-        </w:rPr>
-        <w:t>S</w:t>
-      </w:r>
-      <w:r>
-        <w:rPr>
-          <w:i/>
-          <w:iCs/>
-          <w:color w:val="000000" w:themeColor="text1"/>
-          <w:sz w:val="56"/>
-          <w:szCs w:val="56"/>
-        </w:rPr>
-        <w:t xml:space="preserve">mart </w:t>
-      </w:r>
-      <w:r>
-        <w:rPr>
-          <w:i/>
-          <w:iCs/>
-          <w:color w:val="000000" w:themeColor="text1"/>
-          <w:sz w:val="56"/>
-          <w:szCs w:val="56"/>
-        </w:rPr>
-        <w:t>C</w:t>
-      </w:r>
-      <w:r>
-        <w:rPr>
-          <w:i/>
-          <w:iCs/>
-          <w:color w:val="000000" w:themeColor="text1"/>
-          <w:sz w:val="56"/>
-          <w:szCs w:val="56"/>
-        </w:rPr>
-        <w:t>ontracts</w:t>
-      </w:r>
-    </w:p>
-    <w:p>
-      <w:pPr>
-        <w:pStyle w:val="Signature"/>
-        <w:ind w:left="0"/>
-        <w:rPr>
-          <w:i/>
-          <w:iCs/>
-          <w:color w:val="000000" w:themeColor="text1"/>
-          <w:sz w:val="56"/>
-          <w:szCs w:val="56"/>
-        </w:rPr>
-      </w:pPr>
+        <w:br/>
+      </w:r>
     </w:p>
     <w:p>
       <w:pPr>
@@ -958,55 +837,6 @@
     <w:p>
       <w:pPr>
         <w:pStyle w:val="Signature"/>
-        <w:pBdr>
-          <w:top w:val="single" w:sz="4" w:space="1" w:color="auto"/>
-        </w:pBdr>
-        <w:ind w:left="0"/>
-        <w:jc w:val="center"/>
-        <w:rPr>
-          <w:rFonts w:ascii="Segoe UI" w:hAnsi="Segoe UI" w:cs="Segoe UI"/>
-          <w:b w:val="0"/>
-          <w:bCs w:val="0"/>
-          <w:color w:val="000000" w:themeColor="text1"/>
-          <w:sz w:val="32"/>
-          <w:szCs w:val="32"/>
-        </w:rPr>
-      </w:pPr>
-    </w:p>
-    <w:p>
-      <w:pPr>
-        <w:pStyle w:val="Signature"/>
-        <w:pBdr>
-          <w:top w:val="single" w:sz="4" w:space="1" w:color="auto"/>
-        </w:pBdr>
-        <w:ind w:left="0"/>
-        <w:jc w:val="center"/>
-        <w:rPr>
-          <w:rFonts w:ascii="Segoe UI" w:hAnsi="Segoe UI" w:cs="Segoe UI"/>
-          <w:b w:val="0"/>
-          <w:bCs w:val="0"/>
-          <w:color w:val="000000" w:themeColor="text1"/>
-          <w:sz w:val="32"/>
-          <w:szCs w:val="32"/>
-        </w:rPr>
-      </w:pPr>
-      <w:bookmarkStart w:id="0" w:name="_GoBack"/>
-      <w:bookmarkEnd w:id="0"/>
-      <w:r>
-        <w:rPr>
-          <w:rFonts w:ascii="Segoe UI" w:hAnsi="Segoe UI" w:cs="Segoe UI"/>
-          <w:b w:val="0"/>
-          <w:bCs w:val="0"/>
-          <w:color w:val="000000" w:themeColor="text1"/>
-          <w:sz w:val="32"/>
-          <w:szCs w:val="32"/>
-        </w:rPr>
-        <w:t>In our project of developing healthcare record management through an AI-driven blockchain platform, we have chosen Java as the language for smart contract development. Java's versatility, reliability, and extensive ecosystem align seamlessly with our goal of building secure and scalable solutions within the Hyperledger Fabric framework. This documentation provides some key points to justify the choice of Java.</w:t>
-      </w:r>
-    </w:p>
-    <w:p>
-      <w:pPr>
-        <w:pStyle w:val="Signature"/>
         <w:ind w:left="0"/>
         <w:rPr>
           <w:rFonts w:ascii="Dubai Medium" w:hAnsi="Dubai Medium" w:cs="Dubai Medium"/>
@@ -1044,7 +874,6 @@
           <w:sz w:val="36"/>
           <w:szCs w:val="36"/>
         </w:rPr>
-        <w:lastRenderedPageBreak/>
         <w:t>The primary languages used in Hyperledger Fabric include:</w:t>
       </w:r>
     </w:p>
@@ -1120,15 +949,6 @@
         </w:rPr>
         <w:t>Go is the most commonly used language for developing smart contracts in Hyperledger Fabric. The official Hyperledger Fabric documentation and samples are predominantly written in Go.</w:t>
       </w:r>
-      <w:r>
-        <w:rPr>
-          <w:rFonts w:ascii="Segoe UI" w:hAnsi="Segoe UI" w:cs="Segoe UI"/>
-          <w:color w:val="auto"/>
-          <w:sz w:val="28"/>
-          <w:szCs w:val="28"/>
-        </w:rPr>
-        <w:br/>
-      </w:r>
     </w:p>
     <w:p>
       <w:pPr>
@@ -1280,6 +1100,7 @@
           <w:sz w:val="28"/>
           <w:szCs w:val="28"/>
         </w:rPr>
+        <w:lastRenderedPageBreak/>
         <w:t>Community and Support</w:t>
       </w:r>
       <w:r>
@@ -1298,14 +1119,6 @@
           <w:szCs w:val="28"/>
         </w:rPr>
         <w:t>.</w:t>
-      </w:r>
-      <w:r>
-        <w:rPr>
-          <w:rFonts w:ascii="Segoe UI" w:hAnsi="Segoe UI" w:cs="Segoe UI"/>
-          <w:sz w:val="28"/>
-          <w:szCs w:val="28"/>
-        </w:rPr>
-        <w:br/>
       </w:r>
     </w:p>
     <w:p>
@@ -1375,18 +1188,6 @@
     </w:p>
     <w:p>
       <w:pPr>
-        <w:spacing w:before="0" w:after="160" w:line="259" w:lineRule="auto"/>
-        <w:ind w:left="1800" w:right="0"/>
-        <w:rPr>
-          <w:rFonts w:ascii="Segoe UI" w:hAnsi="Segoe UI" w:cs="Segoe UI"/>
-          <w:color w:val="auto"/>
-          <w:sz w:val="28"/>
-          <w:szCs w:val="28"/>
-        </w:rPr>
-      </w:pPr>
-    </w:p>
-    <w:p>
-      <w:pPr>
         <w:numPr>
           <w:ilvl w:val="0"/>
           <w:numId w:val="30"/>
@@ -1449,15 +1250,6 @@
         </w:rPr>
         <w:t>: JavaScript, along with Node.js, can be used to write smart contracts for Hyperledger Fabric.</w:t>
       </w:r>
-      <w:r>
-        <w:rPr>
-          <w:rFonts w:ascii="Segoe UI" w:hAnsi="Segoe UI" w:cs="Segoe UI"/>
-          <w:color w:val="auto"/>
-          <w:sz w:val="28"/>
-          <w:szCs w:val="28"/>
-        </w:rPr>
-        <w:br/>
-      </w:r>
     </w:p>
     <w:p>
       <w:pPr>
@@ -1555,7 +1347,6 @@
           <w:sz w:val="28"/>
           <w:szCs w:val="28"/>
         </w:rPr>
-        <w:lastRenderedPageBreak/>
         <w:t>Asynchronous Programming</w:t>
       </w:r>
       <w:r>
@@ -1566,15 +1357,6 @@
           <w:szCs w:val="28"/>
         </w:rPr>
         <w:t>: Node.js, being event-driven and asynchronous, can handle a large number of simultaneous connections, which may be beneficial in certain scenarios.</w:t>
-      </w:r>
-      <w:r>
-        <w:rPr>
-          <w:rFonts w:ascii="Segoe UI" w:hAnsi="Segoe UI" w:cs="Segoe UI"/>
-          <w:color w:val="auto"/>
-          <w:sz w:val="28"/>
-          <w:szCs w:val="28"/>
-        </w:rPr>
-        <w:br/>
       </w:r>
     </w:p>
     <w:p>
@@ -1760,20 +1542,6 @@
     </w:p>
     <w:p>
       <w:pPr>
-        <w:spacing w:before="0" w:after="160" w:line="259" w:lineRule="auto"/>
-        <w:ind w:left="1440" w:right="0"/>
-        <w:rPr>
-          <w:rFonts w:ascii="Segoe UI" w:hAnsi="Segoe UI" w:cs="Segoe UI"/>
-          <w:b/>
-          <w:bCs/>
-          <w:color w:val="auto"/>
-          <w:sz w:val="28"/>
-          <w:szCs w:val="28"/>
-        </w:rPr>
-      </w:pPr>
-    </w:p>
-    <w:p>
-      <w:pPr>
         <w:numPr>
           <w:ilvl w:val="1"/>
           <w:numId w:val="30"/>
@@ -1825,6 +1593,7 @@
           <w:sz w:val="28"/>
           <w:szCs w:val="28"/>
         </w:rPr>
+        <w:lastRenderedPageBreak/>
         <w:t>Platform Independence</w:t>
       </w:r>
       <w:r>
@@ -1872,15 +1641,6 @@
         </w:rPr>
         <w:t>: Java has a vast ecosystem of libraries and frameworks, providing developers with a wide range of tools.</w:t>
       </w:r>
-      <w:r>
-        <w:rPr>
-          <w:rFonts w:ascii="Segoe UI" w:hAnsi="Segoe UI" w:cs="Segoe UI"/>
-          <w:color w:val="auto"/>
-          <w:sz w:val="28"/>
-          <w:szCs w:val="28"/>
-        </w:rPr>
-        <w:br/>
-      </w:r>
     </w:p>
     <w:p>
       <w:pPr>
@@ -1981,14 +1741,6 @@
         </w:rPr>
         <w:t>: Java applications tend to consume more memory compared to applications written in languages like Go.</w:t>
       </w:r>
-      <w:r>
-        <w:rPr>
-          <w:rFonts w:ascii="Segoe UI" w:hAnsi="Segoe UI" w:cs="Segoe UI"/>
-          <w:sz w:val="28"/>
-          <w:szCs w:val="28"/>
-        </w:rPr>
-        <w:br/>
-      </w:r>
     </w:p>
     <w:p>
       <w:pPr>
@@ -2013,7 +1765,6 @@
           <w:sz w:val="32"/>
           <w:szCs w:val="32"/>
         </w:rPr>
-        <w:lastRenderedPageBreak/>
         <w:t>Python:</w:t>
       </w:r>
     </w:p>
@@ -2059,15 +1810,6 @@
         </w:rPr>
         <w:t>While Python support may not be as prominent as Go, there are community efforts to provide Python bindings and support for certain components or use cases in Hyperledger Fabric.</w:t>
       </w:r>
-      <w:r>
-        <w:rPr>
-          <w:rFonts w:ascii="Segoe UI" w:hAnsi="Segoe UI" w:cs="Segoe UI"/>
-          <w:color w:val="auto"/>
-          <w:sz w:val="28"/>
-          <w:szCs w:val="28"/>
-        </w:rPr>
-        <w:br/>
-      </w:r>
     </w:p>
     <w:p>
       <w:pPr>
@@ -2224,18 +1966,6 @@
     </w:p>
     <w:p>
       <w:pPr>
-        <w:spacing w:before="0" w:after="0"/>
-        <w:ind w:left="2160" w:right="0"/>
-        <w:rPr>
-          <w:rFonts w:ascii="Segoe UI" w:hAnsi="Segoe UI" w:cs="Segoe UI"/>
-          <w:color w:val="auto"/>
-          <w:sz w:val="28"/>
-          <w:szCs w:val="28"/>
-        </w:rPr>
-      </w:pPr>
-    </w:p>
-    <w:p>
-      <w:pPr>
         <w:numPr>
           <w:ilvl w:val="1"/>
           <w:numId w:val="30"/>
@@ -2331,6 +2061,7 @@
           <w:sz w:val="28"/>
           <w:szCs w:val="28"/>
         </w:rPr>
+        <w:lastRenderedPageBreak/>
         <w:t>Global Interpreter Lock (GIL)</w:t>
       </w:r>
       <w:r>
@@ -2377,528 +2108,6 @@
           <w:szCs w:val="28"/>
         </w:rPr>
         <w:t>: Historically, many blockchain frameworks, including Hyperledger Fabric, initially focused on languages like Go, Java, and JavaScript. Python support may not be as mature or well-established in comparison.</w:t>
-      </w:r>
-    </w:p>
-    <w:p>
-      <w:pPr>
-        <w:spacing w:before="0" w:after="0"/>
-        <w:ind w:left="2160" w:right="0"/>
-        <w:rPr>
-          <w:rFonts w:ascii="Segoe UI" w:hAnsi="Segoe UI" w:cs="Segoe UI"/>
-          <w:b/>
-          <w:bCs/>
-          <w:color w:val="auto"/>
-          <w:sz w:val="28"/>
-          <w:szCs w:val="28"/>
-        </w:rPr>
-      </w:pPr>
-    </w:p>
-    <w:p>
-      <w:pPr>
-        <w:spacing w:before="0" w:after="0"/>
-        <w:ind w:left="0" w:right="0"/>
-        <w:rPr>
-          <w:rFonts w:ascii="Segoe UI" w:hAnsi="Segoe UI" w:cs="Segoe UI"/>
-          <w:b/>
-          <w:bCs/>
-          <w:color w:val="auto"/>
-          <w:sz w:val="28"/>
-          <w:szCs w:val="28"/>
-        </w:rPr>
-      </w:pPr>
-    </w:p>
-    <w:p>
-      <w:pPr>
-        <w:spacing w:before="0" w:after="0"/>
-        <w:ind w:left="0" w:right="0"/>
-        <w:rPr>
-          <w:rFonts w:ascii="Segoe UI" w:hAnsi="Segoe UI" w:cs="Segoe UI"/>
-          <w:color w:val="auto"/>
-          <w:sz w:val="28"/>
-          <w:szCs w:val="28"/>
-        </w:rPr>
-      </w:pPr>
-    </w:p>
-    <w:p>
-      <w:pPr>
-        <w:spacing w:before="0" w:after="0"/>
-        <w:ind w:left="0" w:right="0"/>
-        <w:rPr>
-          <w:rFonts w:ascii="Segoe UI" w:hAnsi="Segoe UI" w:cs="Segoe UI"/>
-          <w:color w:val="auto"/>
-          <w:sz w:val="28"/>
-          <w:szCs w:val="28"/>
-        </w:rPr>
-      </w:pPr>
-    </w:p>
-    <w:p>
-      <w:pPr>
-        <w:pStyle w:val="Signature"/>
-        <w:pBdr>
-          <w:top w:val="single" w:sz="4" w:space="1" w:color="auto"/>
-        </w:pBdr>
-        <w:spacing w:after="0"/>
-        <w:ind w:left="0"/>
-        <w:rPr>
-          <w:rFonts w:ascii="Dubai Medium" w:hAnsi="Dubai Medium" w:cs="Dubai Medium"/>
-          <w:b w:val="0"/>
-          <w:bCs w:val="0"/>
-          <w:color w:val="4389D7" w:themeColor="text2" w:themeTint="99"/>
-          <w:sz w:val="36"/>
-          <w:szCs w:val="36"/>
-        </w:rPr>
-      </w:pPr>
-      <w:r>
-        <w:rPr>
-          <w:rFonts w:ascii="Dubai Medium" w:hAnsi="Dubai Medium" w:cs="Dubai Medium"/>
-          <w:b w:val="0"/>
-          <w:bCs w:val="0"/>
-          <w:color w:val="4389D7" w:themeColor="text2" w:themeTint="99"/>
-          <w:sz w:val="36"/>
-          <w:szCs w:val="36"/>
-        </w:rPr>
-        <w:lastRenderedPageBreak/>
-        <w:t>S</w:t>
-      </w:r>
-      <w:r>
-        <w:rPr>
-          <w:rFonts w:ascii="Dubai Medium" w:hAnsi="Dubai Medium" w:cs="Dubai Medium"/>
-          <w:b w:val="0"/>
-          <w:bCs w:val="0"/>
-          <w:color w:val="4389D7" w:themeColor="text2" w:themeTint="99"/>
-          <w:sz w:val="36"/>
-          <w:szCs w:val="36"/>
-        </w:rPr>
-        <w:t>ome key points to justify the choice of Java</w:t>
-      </w:r>
-      <w:r>
-        <w:rPr>
-          <w:rFonts w:ascii="Dubai Medium" w:hAnsi="Dubai Medium" w:cs="Dubai Medium"/>
-          <w:b w:val="0"/>
-          <w:bCs w:val="0"/>
-          <w:color w:val="4389D7" w:themeColor="text2" w:themeTint="99"/>
-          <w:sz w:val="36"/>
-          <w:szCs w:val="36"/>
-        </w:rPr>
-        <w:t>:</w:t>
-      </w:r>
-    </w:p>
-    <w:p>
-      <w:pPr>
-        <w:numPr>
-          <w:ilvl w:val="2"/>
-          <w:numId w:val="32"/>
-        </w:numPr>
-        <w:spacing w:before="0" w:after="0"/>
-        <w:ind w:right="0"/>
-        <w:rPr>
-          <w:rFonts w:ascii="Segoe UI" w:hAnsi="Segoe UI" w:cs="Segoe UI"/>
-          <w:b/>
-          <w:bCs/>
-          <w:color w:val="auto"/>
-          <w:sz w:val="32"/>
-          <w:szCs w:val="32"/>
-        </w:rPr>
-      </w:pPr>
-      <w:r>
-        <w:rPr>
-          <w:rFonts w:ascii="Segoe UI" w:hAnsi="Segoe UI" w:cs="Segoe UI"/>
-          <w:b/>
-          <w:bCs/>
-          <w:color w:val="auto"/>
-          <w:sz w:val="32"/>
-          <w:szCs w:val="32"/>
-        </w:rPr>
-        <w:t>Enterprise-Grade Development:</w:t>
-      </w:r>
-    </w:p>
-    <w:p>
-      <w:pPr>
-        <w:pStyle w:val="ListParagraph"/>
-        <w:spacing w:before="0" w:after="0"/>
-        <w:ind w:left="1440" w:right="0"/>
-        <w:rPr>
-          <w:rFonts w:ascii="Segoe UI" w:hAnsi="Segoe UI" w:cs="Segoe UI"/>
-          <w:color w:val="auto"/>
-          <w:sz w:val="28"/>
-          <w:szCs w:val="28"/>
-        </w:rPr>
-      </w:pPr>
-      <w:r>
-        <w:rPr>
-          <w:rFonts w:ascii="Segoe UI" w:hAnsi="Segoe UI" w:cs="Segoe UI"/>
-          <w:color w:val="auto"/>
-          <w:sz w:val="28"/>
-          <w:szCs w:val="28"/>
-        </w:rPr>
-        <w:t>Java is widely recognized for its robustness and scalability, making it a preferred choice for developing enterprise-grade applications. In the context of healthcare, where reliability and performance are critical, Java provides a solid foundation.</w:t>
-      </w:r>
-    </w:p>
-    <w:p>
-      <w:pPr>
-        <w:numPr>
-          <w:ilvl w:val="2"/>
-          <w:numId w:val="32"/>
-        </w:numPr>
-        <w:spacing w:before="0" w:after="0"/>
-        <w:ind w:right="0"/>
-        <w:rPr>
-          <w:rFonts w:ascii="Segoe UI" w:hAnsi="Segoe UI" w:cs="Segoe UI"/>
-          <w:b/>
-          <w:bCs/>
-          <w:color w:val="auto"/>
-          <w:sz w:val="32"/>
-          <w:szCs w:val="32"/>
-        </w:rPr>
-      </w:pPr>
-      <w:r>
-        <w:rPr>
-          <w:rFonts w:ascii="Segoe UI" w:hAnsi="Segoe UI" w:cs="Segoe UI"/>
-          <w:b/>
-          <w:bCs/>
-          <w:color w:val="auto"/>
-          <w:sz w:val="32"/>
-          <w:szCs w:val="32"/>
-        </w:rPr>
-        <w:t>Platform Independence:</w:t>
-      </w:r>
-    </w:p>
-    <w:p>
-      <w:pPr>
-        <w:pStyle w:val="ListParagraph"/>
-        <w:spacing w:before="0" w:after="0"/>
-        <w:ind w:left="1440" w:right="0"/>
-        <w:rPr>
-          <w:rFonts w:ascii="Segoe UI" w:hAnsi="Segoe UI" w:cs="Segoe UI"/>
-          <w:color w:val="auto"/>
-          <w:sz w:val="28"/>
-          <w:szCs w:val="28"/>
-        </w:rPr>
-      </w:pPr>
-      <w:r>
-        <w:rPr>
-          <w:rFonts w:ascii="Segoe UI" w:hAnsi="Segoe UI" w:cs="Segoe UI"/>
-          <w:color w:val="auto"/>
-          <w:sz w:val="28"/>
-          <w:szCs w:val="28"/>
-        </w:rPr>
-        <w:t>Java is known for its "write once, run anywhere" philosophy, allowing your smart contracts to be executed on any platform that supports Java. This platform independence ensures flexibility and ease of deployment across various healthcare systems and infrastructure.</w:t>
-      </w:r>
-    </w:p>
-    <w:p>
-      <w:pPr>
-        <w:numPr>
-          <w:ilvl w:val="2"/>
-          <w:numId w:val="32"/>
-        </w:numPr>
-        <w:spacing w:before="0" w:after="0"/>
-        <w:ind w:right="0"/>
-        <w:rPr>
-          <w:rFonts w:ascii="Segoe UI" w:hAnsi="Segoe UI" w:cs="Segoe UI"/>
-          <w:b/>
-          <w:bCs/>
-          <w:color w:val="auto"/>
-          <w:sz w:val="32"/>
-          <w:szCs w:val="32"/>
-        </w:rPr>
-      </w:pPr>
-      <w:r>
-        <w:rPr>
-          <w:rFonts w:ascii="Segoe UI" w:hAnsi="Segoe UI" w:cs="Segoe UI"/>
-          <w:b/>
-          <w:bCs/>
-          <w:color w:val="auto"/>
-          <w:sz w:val="32"/>
-          <w:szCs w:val="32"/>
-        </w:rPr>
-        <w:t>Extensive Ecosystem:</w:t>
-      </w:r>
-    </w:p>
-    <w:p>
-      <w:pPr>
-        <w:pStyle w:val="ListParagraph"/>
-        <w:spacing w:before="0" w:after="0"/>
-        <w:ind w:left="1440" w:right="0"/>
-        <w:rPr>
-          <w:rFonts w:ascii="Segoe UI" w:hAnsi="Segoe UI" w:cs="Segoe UI"/>
-          <w:color w:val="auto"/>
-          <w:sz w:val="28"/>
-          <w:szCs w:val="28"/>
-        </w:rPr>
-      </w:pPr>
-      <w:r>
-        <w:rPr>
-          <w:rFonts w:ascii="Segoe UI" w:hAnsi="Segoe UI" w:cs="Segoe UI"/>
-          <w:color w:val="auto"/>
-          <w:sz w:val="28"/>
-          <w:szCs w:val="28"/>
-        </w:rPr>
-        <w:t>Java has a vast ecosystem of libraries, frameworks, and tools that can facilitate the development process. Leveraging this ecosystem can expedite the implementation of features and functionalities, reducing development time.</w:t>
-      </w:r>
-    </w:p>
-    <w:p>
-      <w:pPr>
-        <w:numPr>
-          <w:ilvl w:val="2"/>
-          <w:numId w:val="32"/>
-        </w:numPr>
-        <w:spacing w:before="0" w:after="0"/>
-        <w:ind w:right="0"/>
-        <w:rPr>
-          <w:rFonts w:ascii="Segoe UI" w:hAnsi="Segoe UI" w:cs="Segoe UI"/>
-          <w:b/>
-          <w:bCs/>
-          <w:color w:val="auto"/>
-          <w:sz w:val="32"/>
-          <w:szCs w:val="32"/>
-        </w:rPr>
-      </w:pPr>
-      <w:r>
-        <w:rPr>
-          <w:rFonts w:ascii="Segoe UI" w:hAnsi="Segoe UI" w:cs="Segoe UI"/>
-          <w:b/>
-          <w:bCs/>
-          <w:color w:val="auto"/>
-          <w:sz w:val="32"/>
-          <w:szCs w:val="32"/>
-        </w:rPr>
-        <w:t>Community Support:</w:t>
-      </w:r>
-    </w:p>
-    <w:p>
-      <w:pPr>
-        <w:pStyle w:val="ListParagraph"/>
-        <w:spacing w:before="0" w:after="0"/>
-        <w:ind w:left="1440" w:right="0"/>
-        <w:rPr>
-          <w:rFonts w:ascii="Segoe UI" w:hAnsi="Segoe UI" w:cs="Segoe UI"/>
-          <w:color w:val="auto"/>
-          <w:sz w:val="28"/>
-          <w:szCs w:val="28"/>
-        </w:rPr>
-      </w:pPr>
-      <w:r>
-        <w:rPr>
-          <w:rFonts w:ascii="Segoe UI" w:hAnsi="Segoe UI" w:cs="Segoe UI"/>
-          <w:color w:val="auto"/>
-          <w:sz w:val="28"/>
-          <w:szCs w:val="28"/>
-        </w:rPr>
-        <w:t>The Java programming language has a large and active community of developers. This means there is a wealth of resources, forums, and expertise available to assist in overcoming challenges, debugging issues, and keeping up with best practices in smart contract development.</w:t>
-      </w:r>
-    </w:p>
-    <w:p>
-      <w:pPr>
-        <w:numPr>
-          <w:ilvl w:val="2"/>
-          <w:numId w:val="32"/>
-        </w:numPr>
-        <w:spacing w:before="0" w:after="0"/>
-        <w:ind w:right="0"/>
-        <w:rPr>
-          <w:rFonts w:ascii="Segoe UI" w:hAnsi="Segoe UI" w:cs="Segoe UI"/>
-          <w:b/>
-          <w:bCs/>
-          <w:color w:val="auto"/>
-          <w:sz w:val="32"/>
-          <w:szCs w:val="32"/>
-        </w:rPr>
-      </w:pPr>
-      <w:r>
-        <w:rPr>
-          <w:rFonts w:ascii="Segoe UI" w:hAnsi="Segoe UI" w:cs="Segoe UI"/>
-          <w:b/>
-          <w:bCs/>
-          <w:color w:val="auto"/>
-          <w:sz w:val="32"/>
-          <w:szCs w:val="32"/>
-        </w:rPr>
-        <w:t>Security Considerations:</w:t>
-      </w:r>
-    </w:p>
-    <w:p>
-      <w:pPr>
-        <w:pStyle w:val="ListParagraph"/>
-        <w:spacing w:before="0" w:after="0"/>
-        <w:ind w:left="1440" w:right="0"/>
-        <w:rPr>
-          <w:rFonts w:ascii="Segoe UI" w:hAnsi="Segoe UI" w:cs="Segoe UI"/>
-          <w:color w:val="auto"/>
-          <w:sz w:val="28"/>
-          <w:szCs w:val="28"/>
-        </w:rPr>
-      </w:pPr>
-      <w:r>
-        <w:rPr>
-          <w:rFonts w:ascii="Segoe UI" w:hAnsi="Segoe UI" w:cs="Segoe UI"/>
-          <w:color w:val="auto"/>
-          <w:sz w:val="28"/>
-          <w:szCs w:val="28"/>
-        </w:rPr>
-        <w:t>Java's strong type-checking and memory management features contribute to building secure applications. In healthcare, where data security is paramount, Java's built-in security mechanisms can help mitigate potential vulnerabilities in your smart contracts.</w:t>
-      </w:r>
-    </w:p>
-    <w:p>
-      <w:pPr>
-        <w:numPr>
-          <w:ilvl w:val="2"/>
-          <w:numId w:val="32"/>
-        </w:numPr>
-        <w:spacing w:before="0" w:after="0"/>
-        <w:ind w:right="0"/>
-        <w:rPr>
-          <w:rFonts w:ascii="Segoe UI" w:hAnsi="Segoe UI" w:cs="Segoe UI"/>
-          <w:b/>
-          <w:bCs/>
-          <w:color w:val="auto"/>
-          <w:sz w:val="32"/>
-          <w:szCs w:val="32"/>
-        </w:rPr>
-      </w:pPr>
-      <w:r>
-        <w:rPr>
-          <w:rFonts w:ascii="Segoe UI" w:hAnsi="Segoe UI" w:cs="Segoe UI"/>
-          <w:b/>
-          <w:bCs/>
-          <w:color w:val="auto"/>
-          <w:sz w:val="32"/>
-          <w:szCs w:val="32"/>
-        </w:rPr>
-        <w:t>Integration with AI Libraries:</w:t>
-      </w:r>
-    </w:p>
-    <w:p>
-      <w:pPr>
-        <w:pStyle w:val="ListParagraph"/>
-        <w:spacing w:before="0" w:after="0"/>
-        <w:ind w:left="1440" w:right="0"/>
-        <w:rPr>
-          <w:rFonts w:ascii="Segoe UI" w:hAnsi="Segoe UI" w:cs="Segoe UI"/>
-          <w:color w:val="auto"/>
-          <w:sz w:val="28"/>
-          <w:szCs w:val="28"/>
-        </w:rPr>
-      </w:pPr>
-      <w:r>
-        <w:rPr>
-          <w:rFonts w:ascii="Segoe UI" w:hAnsi="Segoe UI" w:cs="Segoe UI"/>
-          <w:color w:val="auto"/>
-          <w:sz w:val="28"/>
-          <w:szCs w:val="28"/>
-        </w:rPr>
-        <w:t>Java supports integration with various AI and machine learning libraries. This allows you to seamlessly incorporate AI-driven functionalities into your blockchain platform for enhanced decision-making and analytics capabilities in healthcare record management.</w:t>
-      </w:r>
-    </w:p>
-    <w:p>
-      <w:pPr>
-        <w:numPr>
-          <w:ilvl w:val="2"/>
-          <w:numId w:val="32"/>
-        </w:numPr>
-        <w:spacing w:before="0" w:after="0"/>
-        <w:ind w:right="0"/>
-        <w:rPr>
-          <w:rFonts w:ascii="Segoe UI" w:hAnsi="Segoe UI" w:cs="Segoe UI"/>
-          <w:b/>
-          <w:bCs/>
-          <w:color w:val="auto"/>
-          <w:sz w:val="32"/>
-          <w:szCs w:val="32"/>
-        </w:rPr>
-      </w:pPr>
-      <w:r>
-        <w:rPr>
-          <w:rFonts w:ascii="Segoe UI" w:hAnsi="Segoe UI" w:cs="Segoe UI"/>
-          <w:b/>
-          <w:bCs/>
-          <w:color w:val="auto"/>
-          <w:sz w:val="32"/>
-          <w:szCs w:val="32"/>
-        </w:rPr>
-        <w:t>Maintainability and Readability:</w:t>
-      </w:r>
-    </w:p>
-    <w:p>
-      <w:pPr>
-        <w:pStyle w:val="ListParagraph"/>
-        <w:spacing w:before="0" w:after="0"/>
-        <w:ind w:left="1440" w:right="0"/>
-        <w:rPr>
-          <w:rFonts w:ascii="Segoe UI" w:hAnsi="Segoe UI" w:cs="Segoe UI"/>
-          <w:color w:val="auto"/>
-          <w:sz w:val="28"/>
-          <w:szCs w:val="28"/>
-        </w:rPr>
-      </w:pPr>
-      <w:r>
-        <w:rPr>
-          <w:rFonts w:ascii="Segoe UI" w:hAnsi="Segoe UI" w:cs="Segoe UI"/>
-          <w:color w:val="auto"/>
-          <w:sz w:val="28"/>
-          <w:szCs w:val="28"/>
-        </w:rPr>
-        <w:t xml:space="preserve">Java is known for its readability and maintainability, making it easier for developers to collaborate on the codebase. In a project where long-term </w:t>
-      </w:r>
-      <w:r>
-        <w:rPr>
-          <w:rFonts w:ascii="Segoe UI" w:hAnsi="Segoe UI" w:cs="Segoe UI"/>
-          <w:color w:val="auto"/>
-          <w:sz w:val="28"/>
-          <w:szCs w:val="28"/>
-        </w:rPr>
-        <w:lastRenderedPageBreak/>
-        <w:t>maintenance and updates are expected, Java's readability can contribute to a more sustainable development process.</w:t>
-      </w:r>
-    </w:p>
-    <w:p>
-      <w:pPr>
-        <w:numPr>
-          <w:ilvl w:val="2"/>
-          <w:numId w:val="32"/>
-        </w:numPr>
-        <w:spacing w:before="0" w:after="0"/>
-        <w:ind w:right="0"/>
-        <w:rPr>
-          <w:rFonts w:ascii="Segoe UI" w:hAnsi="Segoe UI" w:cs="Segoe UI"/>
-          <w:b/>
-          <w:bCs/>
-          <w:color w:val="auto"/>
-          <w:sz w:val="32"/>
-          <w:szCs w:val="32"/>
-        </w:rPr>
-      </w:pPr>
-      <w:r>
-        <w:rPr>
-          <w:rFonts w:ascii="Segoe UI" w:hAnsi="Segoe UI" w:cs="Segoe UI"/>
-          <w:b/>
-          <w:bCs/>
-          <w:color w:val="auto"/>
-          <w:sz w:val="32"/>
-          <w:szCs w:val="32"/>
-        </w:rPr>
-        <w:t>Hyperledger Fabric SDK for Java:</w:t>
-      </w:r>
-    </w:p>
-    <w:p>
-      <w:pPr>
-        <w:pStyle w:val="ListParagraph"/>
-        <w:spacing w:before="0" w:after="0"/>
-        <w:ind w:left="1440" w:right="0"/>
-        <w:rPr>
-          <w:rFonts w:ascii="Segoe UI" w:hAnsi="Segoe UI" w:cs="Segoe UI"/>
-          <w:color w:val="auto"/>
-          <w:sz w:val="28"/>
-          <w:szCs w:val="28"/>
-        </w:rPr>
-      </w:pPr>
-      <w:r>
-        <w:rPr>
-          <w:rFonts w:ascii="Segoe UI" w:hAnsi="Segoe UI" w:cs="Segoe UI"/>
-          <w:color w:val="auto"/>
-          <w:sz w:val="28"/>
-          <w:szCs w:val="28"/>
-        </w:rPr>
-        <w:t>Hyperledger Fabric provides an SDK for Java that simplifies the development of applications on the Fabric blockchain. By using Java, you can leverage this SDK to streamline interactions with the Hyperledger Fabric network, making it easier to manage patient records securely and efficiently.</w:t>
       </w:r>
     </w:p>
     <w:p>
@@ -2974,8 +2183,23 @@
           <w:sz w:val="32"/>
           <w:szCs w:val="32"/>
         </w:rPr>
-        <w:t>Java was chosen for smart contract development in our healthcare record management blockchain project due to its versatility, reliability, and extensive ecosystem. Key advantages include enterprise-grade development, platform independence, a rich library ecosystem, strong community support, and integration with AI tools. These factors align with the goal of building secure, scalable solutions within the Hyperledger Fabric framework.</w:t>
-      </w:r>
+        <w:t>Hyperledger Fabric, a blockchain framework, accommodates a diverse set of programming languages. Go (Golang) is primarily used for smart contract development, known for its efficiency and simplicity. JavaScript (Node.js) provides a compelling option, striking a balance between ease of use and performance. Java is supported for its platform independence and rich ecosystem. While Python support is emerging, it indicates community efforts to extend compatibility.</w:t>
+      </w:r>
+    </w:p>
+    <w:p>
+      <w:pPr>
+        <w:pStyle w:val="Signature"/>
+        <w:ind w:left="0"/>
+        <w:jc w:val="center"/>
+        <w:rPr>
+          <w:rFonts w:ascii="Segoe UI" w:hAnsi="Segoe UI" w:cs="Segoe UI"/>
+          <w:color w:val="auto"/>
+          <w:sz w:val="32"/>
+          <w:szCs w:val="32"/>
+        </w:rPr>
+      </w:pPr>
+      <w:bookmarkStart w:id="0" w:name="_GoBack"/>
+      <w:bookmarkEnd w:id="0"/>
     </w:p>
     <w:sectPr>
       <w:headerReference w:type="default" r:id="rId11"/>
@@ -7750,6 +6974,15 @@
 </file>
 
 <file path=customXml/item1.xml><?xml version="1.0" encoding="utf-8"?>
+<?mso-contentType ?>
+<FormTemplates xmlns="http://schemas.microsoft.com/sharepoint/v3/contenttype/forms">
+  <Display>DocumentLibraryForm</Display>
+  <Edit>DocumentLibraryForm</Edit>
+  <New>DocumentLibraryForm</New>
+</FormTemplates>
+</file>
+
+<file path=customXml/item2.xml><?xml version="1.0" encoding="utf-8"?>
 <ct:contentTypeSchema xmlns:ct="http://schemas.microsoft.com/office/2006/metadata/contentType" xmlns:ma="http://schemas.microsoft.com/office/2006/metadata/properties/metaAttributes" ct:_="" ma:_="" ma:contentTypeName="Document" ma:contentTypeID="0x01010079F111ED35F8CC479449609E8A0923A6" ma:contentTypeVersion="12" ma:contentTypeDescription="Create a new document." ma:contentTypeScope="" ma:versionID="a8a52e8c320b9a064ae3583ae3861c92">
   <xsd:schema xmlns:xsd="http://www.w3.org/2001/XMLSchema" xmlns:xs="http://www.w3.org/2001/XMLSchema" xmlns:p="http://schemas.microsoft.com/office/2006/metadata/properties" xmlns:ns2="71af3243-3dd4-4a8d-8c0d-dd76da1f02a5" xmlns:ns3="16c05727-aa75-4e4a-9b5f-8a80a1165891" targetNamespace="http://schemas.microsoft.com/office/2006/metadata/properties" ma:root="true" ma:fieldsID="88020cb39231a0945110f9cd888b521a" ns2:_="" ns3:_="">
     <xsd:import namespace="71af3243-3dd4-4a8d-8c0d-dd76da1f02a5"/>
@@ -7970,15 +7203,6 @@
 </ct:contentTypeSchema>
 </file>
 
-<file path=customXml/item2.xml><?xml version="1.0" encoding="utf-8"?>
-<?mso-contentType ?>
-<FormTemplates xmlns="http://schemas.microsoft.com/sharepoint/v3/contenttype/forms">
-  <Display>DocumentLibraryForm</Display>
-  <Edit>DocumentLibraryForm</Edit>
-  <New>DocumentLibraryForm</New>
-</FormTemplates>
-</file>
-
 <file path=customXml/item3.xml><?xml version="1.0" encoding="utf-8"?>
 <p:properties xmlns:p="http://schemas.microsoft.com/office/2006/metadata/properties" xmlns:xsi="http://www.w3.org/2001/XMLSchema-instance" xmlns:pc="http://schemas.microsoft.com/office/infopath/2007/PartnerControls">
   <documentManagement>
@@ -7993,6 +7217,14 @@
 </file>
 
 <file path=customXml/itemProps1.xml><?xml version="1.0" encoding="utf-8"?>
+<ds:datastoreItem xmlns:ds="http://schemas.openxmlformats.org/officeDocument/2006/customXml" ds:itemID="{EA04023A-A2A1-445E-8B7C-04FB2DBA5906}">
+  <ds:schemaRefs>
+    <ds:schemaRef ds:uri="http://schemas.microsoft.com/sharepoint/v3/contenttype/forms"/>
+  </ds:schemaRefs>
+</ds:datastoreItem>
+</file>
+
+<file path=customXml/itemProps2.xml><?xml version="1.0" encoding="utf-8"?>
 <ds:datastoreItem xmlns:ds="http://schemas.openxmlformats.org/officeDocument/2006/customXml" ds:itemID="{62D5B660-4932-4A22-8C59-4E5235DA80D7}">
   <ds:schemaRefs>
     <ds:schemaRef ds:uri="http://schemas.microsoft.com/office/2006/metadata/contentType"/>
@@ -8011,14 +7243,6 @@
 </ds:datastoreItem>
 </file>
 
-<file path=customXml/itemProps2.xml><?xml version="1.0" encoding="utf-8"?>
-<ds:datastoreItem xmlns:ds="http://schemas.openxmlformats.org/officeDocument/2006/customXml" ds:itemID="{EA04023A-A2A1-445E-8B7C-04FB2DBA5906}">
-  <ds:schemaRefs>
-    <ds:schemaRef ds:uri="http://schemas.microsoft.com/sharepoint/v3/contenttype/forms"/>
-  </ds:schemaRefs>
-</ds:datastoreItem>
-</file>
-
 <file path=customXml/itemProps3.xml><?xml version="1.0" encoding="utf-8"?>
 <ds:datastoreItem xmlns:ds="http://schemas.openxmlformats.org/officeDocument/2006/customXml" ds:itemID="{D072AD07-53A3-41FC-A530-2744C14395A4}">
   <ds:schemaRefs>
@@ -8030,7 +7254,7 @@
 </file>
 
 <file path=customXml/itemProps4.xml><?xml version="1.0" encoding="utf-8"?>
-<ds:datastoreItem xmlns:ds="http://schemas.openxmlformats.org/officeDocument/2006/customXml" ds:itemID="{83607713-E182-4CEC-85FC-2F576BBF10E7}">
+<ds:datastoreItem xmlns:ds="http://schemas.openxmlformats.org/officeDocument/2006/customXml" ds:itemID="{41144D3E-9456-4B1D-9033-FFB4254834AF}">
   <ds:schemaRefs>
     <ds:schemaRef ds:uri="http://schemas.openxmlformats.org/officeDocument/2006/bibliography"/>
   </ds:schemaRefs>

</xml_diff>